<commit_message>
Versão final do documento de resposta
</commit_message>
<xml_diff>
--- a/Doc_GS01.docx
+++ b/Doc_GS01.docx
@@ -4,10 +4,63 @@
   <w:body>
     <w:p>
       <w:pPr>
+        <w:ind w:left="360"/>
+      </w:pPr>
+      <w:r>
+        <w:t>Integrantes</w:t>
+      </w:r>
+    </w:p>
+    <w:p>
+      <w:pPr>
+        <w:ind w:left="360"/>
+      </w:pPr>
+      <w:r>
+        <w:t xml:space="preserve">Nome: Lucas Fontes </w:t>
+      </w:r>
+      <w:proofErr w:type="spellStart"/>
+      <w:r>
+        <w:t>Peruzin</w:t>
+      </w:r>
+      <w:proofErr w:type="spellEnd"/>
+      <w:r>
+        <w:t xml:space="preserve"> | RM: 552877</w:t>
+      </w:r>
+    </w:p>
+    <w:p>
+      <w:pPr>
+        <w:ind w:left="360"/>
+      </w:pPr>
+      <w:r>
+        <w:t xml:space="preserve">Nome: Fernando </w:t>
+      </w:r>
+      <w:proofErr w:type="spellStart"/>
+      <w:r>
+        <w:t>Youngbin</w:t>
+      </w:r>
+      <w:proofErr w:type="spellEnd"/>
+      <w:r>
+        <w:t xml:space="preserve"> </w:t>
+      </w:r>
+      <w:proofErr w:type="spellStart"/>
+      <w:r>
+        <w:t>Kang</w:t>
+      </w:r>
+      <w:proofErr w:type="spellEnd"/>
+      <w:r>
+        <w:t xml:space="preserve"> | RM: 553499</w:t>
+      </w:r>
+    </w:p>
+    <w:p>
+      <w:pPr>
+        <w:ind w:left="360"/>
+      </w:pPr>
+    </w:p>
+    <w:p>
+      <w:pPr>
         <w:pStyle w:val="ListParagraph"/>
         <w:numPr>
           <w:ilvl w:val="0"/>
-          <w:numId w:val="1"/>
+          <w:numId w:val="2"/>
         </w:numPr>
       </w:pPr>
       <w:r>
@@ -161,6 +214,9 @@
     </w:p>
     <w:p>
       <w:r>
+        <w:rPr>
+          <w:noProof/>
+        </w:rPr>
         <w:drawing>
           <wp:inline distT="0" distB="0" distL="0" distR="0" wp14:anchorId="217F833F" wp14:editId="33DAD789">
             <wp:extent cx="5458587" cy="3505689"/>
@@ -200,6 +256,9 @@
     </w:p>
     <w:p>
       <w:r>
+        <w:rPr>
+          <w:noProof/>
+        </w:rPr>
         <w:lastRenderedPageBreak/>
         <w:drawing>
           <wp:inline distT="0" distB="0" distL="0" distR="0" wp14:anchorId="500C7518" wp14:editId="08F4EEFE">
@@ -240,6 +299,9 @@
     </w:p>
     <w:p>
       <w:r>
+        <w:rPr>
+          <w:noProof/>
+        </w:rPr>
         <w:drawing>
           <wp:inline distT="0" distB="0" distL="0" distR="0" wp14:anchorId="31E47BF6" wp14:editId="2574665C">
             <wp:extent cx="5496692" cy="3477110"/>
@@ -380,8 +442,100 @@
       </w:pPr>
     </w:lvl>
   </w:abstractNum>
+  <w:abstractNum w:abstractNumId="1" w15:restartNumberingAfterBreak="0">
+    <w:nsid w:val="29914F4F"/>
+    <w:multiLevelType w:val="hybridMultilevel"/>
+    <w:tmpl w:val="18CC8F68"/>
+    <w:lvl w:ilvl="0" w:tplc="04160015">
+      <w:start w:val="1"/>
+      <w:numFmt w:val="upperLetter"/>
+      <w:lvlText w:val="%1."/>
+      <w:lvlJc w:val="left"/>
+      <w:pPr>
+        <w:ind w:left="720" w:hanging="360"/>
+      </w:pPr>
+      <w:rPr>
+        <w:rFonts w:hint="default"/>
+      </w:rPr>
+    </w:lvl>
+    <w:lvl w:ilvl="1" w:tplc="04160019" w:tentative="1">
+      <w:start w:val="1"/>
+      <w:numFmt w:val="lowerLetter"/>
+      <w:lvlText w:val="%2."/>
+      <w:lvlJc w:val="left"/>
+      <w:pPr>
+        <w:ind w:left="1440" w:hanging="360"/>
+      </w:pPr>
+    </w:lvl>
+    <w:lvl w:ilvl="2" w:tplc="0416001B" w:tentative="1">
+      <w:start w:val="1"/>
+      <w:numFmt w:val="lowerRoman"/>
+      <w:lvlText w:val="%3."/>
+      <w:lvlJc w:val="right"/>
+      <w:pPr>
+        <w:ind w:left="2160" w:hanging="180"/>
+      </w:pPr>
+    </w:lvl>
+    <w:lvl w:ilvl="3" w:tplc="0416000F" w:tentative="1">
+      <w:start w:val="1"/>
+      <w:numFmt w:val="decimal"/>
+      <w:lvlText w:val="%4."/>
+      <w:lvlJc w:val="left"/>
+      <w:pPr>
+        <w:ind w:left="2880" w:hanging="360"/>
+      </w:pPr>
+    </w:lvl>
+    <w:lvl w:ilvl="4" w:tplc="04160019" w:tentative="1">
+      <w:start w:val="1"/>
+      <w:numFmt w:val="lowerLetter"/>
+      <w:lvlText w:val="%5."/>
+      <w:lvlJc w:val="left"/>
+      <w:pPr>
+        <w:ind w:left="3600" w:hanging="360"/>
+      </w:pPr>
+    </w:lvl>
+    <w:lvl w:ilvl="5" w:tplc="0416001B" w:tentative="1">
+      <w:start w:val="1"/>
+      <w:numFmt w:val="lowerRoman"/>
+      <w:lvlText w:val="%6."/>
+      <w:lvlJc w:val="right"/>
+      <w:pPr>
+        <w:ind w:left="4320" w:hanging="180"/>
+      </w:pPr>
+    </w:lvl>
+    <w:lvl w:ilvl="6" w:tplc="0416000F" w:tentative="1">
+      <w:start w:val="1"/>
+      <w:numFmt w:val="decimal"/>
+      <w:lvlText w:val="%7."/>
+      <w:lvlJc w:val="left"/>
+      <w:pPr>
+        <w:ind w:left="5040" w:hanging="360"/>
+      </w:pPr>
+    </w:lvl>
+    <w:lvl w:ilvl="7" w:tplc="04160019" w:tentative="1">
+      <w:start w:val="1"/>
+      <w:numFmt w:val="lowerLetter"/>
+      <w:lvlText w:val="%8."/>
+      <w:lvlJc w:val="left"/>
+      <w:pPr>
+        <w:ind w:left="5760" w:hanging="360"/>
+      </w:pPr>
+    </w:lvl>
+    <w:lvl w:ilvl="8" w:tplc="0416001B" w:tentative="1">
+      <w:start w:val="1"/>
+      <w:numFmt w:val="lowerRoman"/>
+      <w:lvlText w:val="%9."/>
+      <w:lvlJc w:val="right"/>
+      <w:pPr>
+        <w:ind w:left="6480" w:hanging="180"/>
+      </w:pPr>
+    </w:lvl>
+  </w:abstractNum>
   <w:num w:numId="1">
     <w:abstractNumId w:val="0"/>
+  </w:num>
+  <w:num w:numId="2">
+    <w:abstractNumId w:val="1"/>
   </w:num>
 </w:numbering>
 </file>

</xml_diff>